<commit_message>
Finalisation analyse, Création projet android studio
</commit_message>
<xml_diff>
--- a/Documentation/Dossier de projet.docx
+++ b/Documentation/Dossier de projet.docx
@@ -2162,68 +2162,6 @@
       </w:r>
     </w:p>
     <w:p>
-      <w:pPr>
-        <w:rPr>
-          <w:bCs/>
-          <w:i/>
-          <w:sz w:val="20"/>
-          <w:u w:val="single"/>
-        </w:rPr>
-      </w:pPr>
-    </w:p>
-    <w:p>
-      <w:pPr>
-        <w:rPr>
-          <w:bCs/>
-          <w:i/>
-          <w:sz w:val="20"/>
-        </w:rPr>
-      </w:pPr>
-      <w:r>
-        <w:rPr>
-          <w:bCs/>
-          <w:i/>
-          <w:sz w:val="20"/>
-          <w:u w:val="single"/>
-        </w:rPr>
-        <w:t>NOTE L’INTENTION DES UTILISATEURS DE CE CANEVAS</w:t>
-      </w:r>
-      <w:r>
-        <w:rPr>
-          <w:bCs/>
-          <w:i/>
-          <w:sz w:val="20"/>
-        </w:rPr>
-        <w:t>:</w:t>
-      </w:r>
-      <w:r>
-        <w:rPr>
-          <w:bCs/>
-          <w:i/>
-          <w:sz w:val="20"/>
-        </w:rPr>
-        <w:br/>
-        <w:t>Toutes les parties en italiques sont là pour aider à comprendre ce qu’il faut mettre dans cette partie du document. Elles n’ont donc aucune raison d’être dans le document final.</w:t>
-      </w:r>
-    </w:p>
-    <w:p>
-      <w:pPr>
-        <w:rPr>
-          <w:bCs/>
-          <w:i/>
-          <w:sz w:val="20"/>
-        </w:rPr>
-      </w:pPr>
-      <w:r>
-        <w:rPr>
-          <w:bCs/>
-          <w:i/>
-          <w:sz w:val="20"/>
-        </w:rPr>
-        <w:t xml:space="preserve">De plus, en fonction du type de projet,  il est tout à fait possible que certains chapitres ou paragraphes n’aient aucun sens. Dans ce cas il est recommandé de les retirer du document pour éviter de l’alourdir inutilement.  </w:t>
-      </w:r>
-    </w:p>
-    <w:p>
       <w:r>
         <w:br w:type="page"/>
       </w:r>
@@ -3059,18 +2997,13 @@
           <w:noProof/>
         </w:rPr>
       </w:pPr>
-      <w:r>
-        <w:rPr>
-          <w:noProof/>
-        </w:rPr>
-        <w:cr/>
-      </w:r>
-    </w:p>
-    <w:p>
-      <w:pPr>
-        <w:jc w:val="center"/>
-        <w:rPr>
-          <w:noProof/>
+    </w:p>
+    <w:p>
+      <w:pPr>
+        <w:rPr>
+          <w:b/>
+          <w:iCs/>
+          <w:u w:val="single"/>
         </w:rPr>
       </w:pPr>
       <w:r>
@@ -3142,27 +3075,6 @@
           </wp:anchor>
         </w:drawing>
       </w:r>
-    </w:p>
-    <w:p>
-      <w:pPr>
-        <w:rPr>
-          <w:noProof/>
-        </w:rPr>
-      </w:pPr>
-    </w:p>
-    <w:p>
-      <w:pPr>
-        <w:jc w:val="center"/>
-      </w:pPr>
-    </w:p>
-    <w:p>
-      <w:pPr>
-        <w:rPr>
-          <w:b/>
-          <w:iCs/>
-          <w:u w:val="single"/>
-        </w:rPr>
-      </w:pPr>
       <w:r>
         <w:rPr>
           <w:i/>
@@ -3209,7 +3121,27 @@
           <w:color w:val="8EAADB" w:themeColor="accent1" w:themeTint="99"/>
           <w:szCs w:val="14"/>
         </w:rPr>
-        <w:t xml:space="preserve">Décrire la stratégie globale de test: </w:t>
+        <w:t xml:space="preserve">Décrire la stratégie globale de </w:t>
+      </w:r>
+      <w:proofErr w:type="gramStart"/>
+      <w:r>
+        <w:rPr>
+          <w:i/>
+          <w:iCs/>
+          <w:color w:val="8EAADB" w:themeColor="accent1" w:themeTint="99"/>
+          <w:szCs w:val="14"/>
+        </w:rPr>
+        <w:t>test:</w:t>
+      </w:r>
+      <w:proofErr w:type="gramEnd"/>
+      <w:r>
+        <w:rPr>
+          <w:i/>
+          <w:iCs/>
+          <w:color w:val="8EAADB" w:themeColor="accent1" w:themeTint="99"/>
+          <w:szCs w:val="14"/>
+        </w:rPr>
+        <w:t xml:space="preserve"> </w:t>
       </w:r>
     </w:p>
     <w:p>
@@ -3242,6 +3174,7 @@
           <w:szCs w:val="14"/>
         </w:rPr>
       </w:pPr>
+      <w:proofErr w:type="gramStart"/>
       <w:r>
         <w:rPr>
           <w:i/>
@@ -3258,7 +3191,17 @@
           <w:color w:val="8EAADB" w:themeColor="accent1" w:themeTint="99"/>
           <w:szCs w:val="14"/>
         </w:rPr>
-        <w:t>ypes de des tests et ordre dans lequel ils seront effectués.</w:t>
+        <w:t>ypes</w:t>
+      </w:r>
+      <w:proofErr w:type="gramEnd"/>
+      <w:r>
+        <w:rPr>
+          <w:i/>
+          <w:iCs/>
+          <w:color w:val="8EAADB" w:themeColor="accent1" w:themeTint="99"/>
+          <w:szCs w:val="14"/>
+        </w:rPr>
+        <w:t xml:space="preserve"> de des tests et ordre dans lequel ils seront effectués.</w:t>
       </w:r>
     </w:p>
     <w:p>
@@ -3279,6 +3222,7 @@
           <w:szCs w:val="14"/>
         </w:rPr>
       </w:pPr>
+      <w:proofErr w:type="gramStart"/>
       <w:r>
         <w:rPr>
           <w:i/>
@@ -3295,7 +3239,17 @@
           <w:color w:val="8EAADB" w:themeColor="accent1" w:themeTint="99"/>
           <w:szCs w:val="14"/>
         </w:rPr>
-        <w:t>es moyens à mettre en œuvre</w:t>
+        <w:t>es</w:t>
+      </w:r>
+      <w:proofErr w:type="gramEnd"/>
+      <w:r>
+        <w:rPr>
+          <w:i/>
+          <w:iCs/>
+          <w:color w:val="8EAADB" w:themeColor="accent1" w:themeTint="99"/>
+          <w:szCs w:val="14"/>
+        </w:rPr>
+        <w:t xml:space="preserve"> moyens à mettre en œuvre</w:t>
       </w:r>
       <w:r>
         <w:rPr>
@@ -3325,6 +3279,7 @@
           <w:szCs w:val="14"/>
         </w:rPr>
       </w:pPr>
+      <w:proofErr w:type="gramStart"/>
       <w:r>
         <w:rPr>
           <w:i/>
@@ -3341,7 +3296,17 @@
           <w:color w:val="8EAADB" w:themeColor="accent1" w:themeTint="99"/>
           <w:szCs w:val="14"/>
         </w:rPr>
-        <w:t>ouverture des tests (tests exhaustifs ou non, si non, pourquoi ?)</w:t>
+        <w:t>ouverture</w:t>
+      </w:r>
+      <w:proofErr w:type="gramEnd"/>
+      <w:r>
+        <w:rPr>
+          <w:i/>
+          <w:iCs/>
+          <w:color w:val="8EAADB" w:themeColor="accent1" w:themeTint="99"/>
+          <w:szCs w:val="14"/>
+        </w:rPr>
+        <w:t xml:space="preserve"> des tests (tests exhaustifs ou non, si non, pourquoi ?)</w:t>
       </w:r>
       <w:r>
         <w:rPr>
@@ -3371,6 +3336,7 @@
           <w:szCs w:val="14"/>
         </w:rPr>
       </w:pPr>
+      <w:proofErr w:type="gramStart"/>
       <w:r>
         <w:rPr>
           <w:i/>
@@ -3387,7 +3353,17 @@
           <w:color w:val="8EAADB" w:themeColor="accent1" w:themeTint="99"/>
           <w:szCs w:val="14"/>
         </w:rPr>
-        <w:t>onnées de test à prévoir (données réelles ?)</w:t>
+        <w:t>onnées</w:t>
+      </w:r>
+      <w:proofErr w:type="gramEnd"/>
+      <w:r>
+        <w:rPr>
+          <w:i/>
+          <w:iCs/>
+          <w:color w:val="8EAADB" w:themeColor="accent1" w:themeTint="99"/>
+          <w:szCs w:val="14"/>
+        </w:rPr>
+        <w:t xml:space="preserve"> de test à prévoir (données réelles ?)</w:t>
       </w:r>
       <w:r>
         <w:rPr>
@@ -3417,14 +3393,25 @@
           <w:szCs w:val="14"/>
         </w:rPr>
       </w:pPr>
-      <w:r>
-        <w:rPr>
-          <w:i/>
-          <w:iCs/>
-          <w:color w:val="8EAADB" w:themeColor="accent1" w:themeTint="99"/>
-          <w:szCs w:val="14"/>
-        </w:rPr>
-        <w:t>les testeurs extérieurs éventuels.</w:t>
+      <w:proofErr w:type="gramStart"/>
+      <w:r>
+        <w:rPr>
+          <w:i/>
+          <w:iCs/>
+          <w:color w:val="8EAADB" w:themeColor="accent1" w:themeTint="99"/>
+          <w:szCs w:val="14"/>
+        </w:rPr>
+        <w:t>les</w:t>
+      </w:r>
+      <w:proofErr w:type="gramEnd"/>
+      <w:r>
+        <w:rPr>
+          <w:i/>
+          <w:iCs/>
+          <w:color w:val="8EAADB" w:themeColor="accent1" w:themeTint="99"/>
+          <w:szCs w:val="14"/>
+        </w:rPr>
+        <w:t xml:space="preserve"> testeurs extérieurs éventuels.</w:t>
       </w:r>
     </w:p>
     <w:p>
@@ -3647,6 +3634,7 @@
           <w:lang w:eastAsia="fr-FR"/>
         </w:rPr>
       </w:pPr>
+      <w:proofErr w:type="gramStart"/>
       <w:r>
         <w:rPr>
           <w:rFonts w:ascii="Arial" w:hAnsi="Arial"/>
@@ -3657,7 +3645,20 @@
           <w:szCs w:val="14"/>
           <w:lang w:eastAsia="fr-FR"/>
         </w:rPr>
-        <w:t xml:space="preserve">planning indiquant les dates de début et de fin du projet ainsi que le découpage connu des diverses phases. </w:t>
+        <w:t>planning</w:t>
+      </w:r>
+      <w:proofErr w:type="gramEnd"/>
+      <w:r>
+        <w:rPr>
+          <w:rFonts w:ascii="Arial" w:hAnsi="Arial"/>
+          <w:i/>
+          <w:iCs/>
+          <w:color w:val="8EAADB" w:themeColor="accent1" w:themeTint="99"/>
+          <w:sz w:val="24"/>
+          <w:szCs w:val="14"/>
+          <w:lang w:eastAsia="fr-FR"/>
+        </w:rPr>
+        <w:t xml:space="preserve"> indiquant les dates de début et de fin du projet ainsi que le découpage connu des diverses phases. </w:t>
       </w:r>
     </w:p>
     <w:p>
@@ -3677,6 +3678,7 @@
           <w:lang w:eastAsia="fr-FR"/>
         </w:rPr>
       </w:pPr>
+      <w:proofErr w:type="gramStart"/>
       <w:r>
         <w:rPr>
           <w:rFonts w:ascii="Arial" w:hAnsi="Arial"/>
@@ -3687,7 +3689,20 @@
           <w:szCs w:val="14"/>
           <w:lang w:eastAsia="fr-FR"/>
         </w:rPr>
-        <w:t>partage des tâches en cas de travail à plusieurs.</w:t>
+        <w:t>partage</w:t>
+      </w:r>
+      <w:proofErr w:type="gramEnd"/>
+      <w:r>
+        <w:rPr>
+          <w:rFonts w:ascii="Arial" w:hAnsi="Arial"/>
+          <w:i/>
+          <w:iCs/>
+          <w:color w:val="8EAADB" w:themeColor="accent1" w:themeTint="99"/>
+          <w:sz w:val="24"/>
+          <w:szCs w:val="14"/>
+          <w:lang w:eastAsia="fr-FR"/>
+        </w:rPr>
+        <w:t xml:space="preserve"> des tâches en cas de travail à plusieurs.</w:t>
       </w:r>
     </w:p>
     <w:p>
@@ -3806,6 +3821,69 @@
       <w:bookmarkEnd w:id="13"/>
       <w:bookmarkEnd w:id="14"/>
     </w:p>
+    <w:p/>
+    <w:p/>
+    <w:p>
+      <w:pPr>
+        <w:pStyle w:val="Titre3"/>
+      </w:pPr>
+      <w:r>
+        <w:t>Base de données</w:t>
+      </w:r>
+    </w:p>
+    <w:p/>
+    <w:p>
+      <w:r>
+        <w:t xml:space="preserve">Oublie-pas utilisera non-pas plusieurs fichiers </w:t>
+      </w:r>
+      <w:r>
+        <w:t>JSON</w:t>
+      </w:r>
+      <w:r>
+        <w:t xml:space="preserve"> comme </w:t>
+      </w:r>
+      <w:r>
+        <w:t>spécifié</w:t>
+      </w:r>
+      <w:r>
+        <w:t xml:space="preserve"> dans le cahier </w:t>
+      </w:r>
+      <w:r>
+        <w:t>des charges</w:t>
+      </w:r>
+      <w:r>
+        <w:t xml:space="preserve"> pour stocker les </w:t>
+      </w:r>
+      <w:r>
+        <w:t>données persistantes</w:t>
+      </w:r>
+      <w:r>
+        <w:t xml:space="preserve"> de l’applications mais </w:t>
+      </w:r>
+      <w:r>
+        <w:t>Room, une bibliothèque de persistance de données pour Android qui agit comme une couche d'abstraction sur SQLite.</w:t>
+      </w:r>
+    </w:p>
+    <w:p/>
+    <w:p>
+      <w:r>
+        <w:t>Cela permet une gestion plus robuste, type-safe et moins sujette aux erreurs des données grâce à la vérification au moment de la compilation des requêtes SQL et l'intégration avec le code Kotlin.</w:t>
+      </w:r>
+    </w:p>
+    <w:p/>
+    <w:p>
+      <w:r>
+        <w:t>Contrairement au stockage des données au format JSON, Room offre une meilleure performance pour les opérations de données complexes et garantit l'intégrité des données à travers des transactions et des requêtes optimisées</w:t>
+      </w:r>
+      <w:r>
+        <w:t>, cela est également beaucoup plus simple à mettre en place et sera bien plus stable et fiable</w:t>
+      </w:r>
+      <w:r>
+        <w:t>.</w:t>
+      </w:r>
+    </w:p>
+    <w:p/>
+    <w:p/>
     <w:p>
       <w:pPr>
         <w:pStyle w:val="Retraitnormal1"/>
@@ -3815,10 +3893,32 @@
         </w:numPr>
         <w:ind w:left="360"/>
         <w:rPr>
-          <w:i/>
+          <w:rFonts w:ascii="Arial" w:hAnsi="Arial" w:cs="Arial"/>
+          <w:i/>
+          <w:color w:val="8EAADB" w:themeColor="accent1" w:themeTint="99"/>
           <w:sz w:val="24"/>
         </w:rPr>
       </w:pPr>
+      <w:r>
+        <w:rPr>
+          <w:rFonts w:ascii="Arial" w:hAnsi="Arial" w:cs="Arial"/>
+          <w:i/>
+          <w:color w:val="8EAADB" w:themeColor="accent1" w:themeTint="99"/>
+          <w:sz w:val="24"/>
+        </w:rPr>
+        <w:t xml:space="preserve">Fournir tous les document de </w:t>
+      </w:r>
+      <w:proofErr w:type="gramStart"/>
+      <w:r>
+        <w:rPr>
+          <w:rFonts w:ascii="Arial" w:hAnsi="Arial" w:cs="Arial"/>
+          <w:i/>
+          <w:color w:val="8EAADB" w:themeColor="accent1" w:themeTint="99"/>
+          <w:sz w:val="24"/>
+        </w:rPr>
+        <w:t>conception:</w:t>
+      </w:r>
+      <w:proofErr w:type="gramEnd"/>
     </w:p>
     <w:p>
       <w:pPr>
@@ -3835,15 +3935,314 @@
           <w:sz w:val="24"/>
         </w:rPr>
       </w:pPr>
-      <w:r>
+    </w:p>
+    <w:p>
+      <w:pPr>
+        <w:pStyle w:val="Retraitnormal1"/>
+        <w:numPr>
+          <w:ilvl w:val="0"/>
+          <w:numId w:val="9"/>
+        </w:numPr>
         <w:rPr>
           <w:rFonts w:ascii="Arial" w:hAnsi="Arial" w:cs="Arial"/>
           <w:i/>
           <w:color w:val="8EAADB" w:themeColor="accent1" w:themeTint="99"/>
           <w:sz w:val="24"/>
         </w:rPr>
-        <w:t>Fournir tous les document de conception:</w:t>
-      </w:r>
+      </w:pPr>
+      <w:proofErr w:type="gramStart"/>
+      <w:r>
+        <w:rPr>
+          <w:rFonts w:ascii="Arial" w:hAnsi="Arial" w:cs="Arial"/>
+          <w:i/>
+          <w:color w:val="8EAADB" w:themeColor="accent1" w:themeTint="99"/>
+          <w:sz w:val="24"/>
+        </w:rPr>
+        <w:t>le</w:t>
+      </w:r>
+      <w:proofErr w:type="gramEnd"/>
+      <w:r>
+        <w:rPr>
+          <w:rFonts w:ascii="Arial" w:hAnsi="Arial" w:cs="Arial"/>
+          <w:i/>
+          <w:color w:val="8EAADB" w:themeColor="accent1" w:themeTint="99"/>
+          <w:sz w:val="24"/>
+        </w:rPr>
+        <w:t xml:space="preserve"> choix du matériel HW</w:t>
+      </w:r>
+    </w:p>
+    <w:p>
+      <w:pPr>
+        <w:pStyle w:val="Retraitnormal1"/>
+        <w:numPr>
+          <w:ilvl w:val="0"/>
+          <w:numId w:val="9"/>
+        </w:numPr>
+        <w:rPr>
+          <w:rFonts w:ascii="Arial" w:hAnsi="Arial" w:cs="Arial"/>
+          <w:i/>
+          <w:color w:val="8EAADB" w:themeColor="accent1" w:themeTint="99"/>
+          <w:sz w:val="24"/>
+        </w:rPr>
+      </w:pPr>
+      <w:proofErr w:type="gramStart"/>
+      <w:r>
+        <w:rPr>
+          <w:rFonts w:ascii="Arial" w:hAnsi="Arial" w:cs="Arial"/>
+          <w:i/>
+          <w:color w:val="8EAADB" w:themeColor="accent1" w:themeTint="99"/>
+          <w:sz w:val="24"/>
+        </w:rPr>
+        <w:t>le</w:t>
+      </w:r>
+      <w:proofErr w:type="gramEnd"/>
+      <w:r>
+        <w:rPr>
+          <w:rFonts w:ascii="Arial" w:hAnsi="Arial" w:cs="Arial"/>
+          <w:i/>
+          <w:color w:val="8EAADB" w:themeColor="accent1" w:themeTint="99"/>
+          <w:sz w:val="24"/>
+        </w:rPr>
+        <w:t xml:space="preserve"> choix des systèmes d'exploitation pour la réalisation </w:t>
+      </w:r>
+      <w:r>
+        <w:rPr>
+          <w:rFonts w:ascii="Arial" w:hAnsi="Arial" w:cs="Arial"/>
+          <w:i/>
+          <w:color w:val="8EAADB" w:themeColor="accent1" w:themeTint="99"/>
+          <w:sz w:val="24"/>
+          <w:u w:val="single"/>
+        </w:rPr>
+        <w:t>et</w:t>
+      </w:r>
+      <w:r>
+        <w:rPr>
+          <w:rFonts w:ascii="Arial" w:hAnsi="Arial" w:cs="Arial"/>
+          <w:i/>
+          <w:color w:val="8EAADB" w:themeColor="accent1" w:themeTint="99"/>
+          <w:sz w:val="24"/>
+        </w:rPr>
+        <w:t xml:space="preserve"> l'utilisation</w:t>
+      </w:r>
+    </w:p>
+    <w:p>
+      <w:pPr>
+        <w:pStyle w:val="Retraitnormal1"/>
+        <w:numPr>
+          <w:ilvl w:val="0"/>
+          <w:numId w:val="9"/>
+        </w:numPr>
+        <w:rPr>
+          <w:rFonts w:ascii="Arial" w:hAnsi="Arial" w:cs="Arial"/>
+          <w:i/>
+          <w:color w:val="8EAADB" w:themeColor="accent1" w:themeTint="99"/>
+          <w:sz w:val="24"/>
+        </w:rPr>
+      </w:pPr>
+      <w:proofErr w:type="gramStart"/>
+      <w:r>
+        <w:rPr>
+          <w:rFonts w:ascii="Arial" w:hAnsi="Arial" w:cs="Arial"/>
+          <w:i/>
+          <w:color w:val="8EAADB" w:themeColor="accent1" w:themeTint="99"/>
+          <w:sz w:val="24"/>
+        </w:rPr>
+        <w:t>le</w:t>
+      </w:r>
+      <w:proofErr w:type="gramEnd"/>
+      <w:r>
+        <w:rPr>
+          <w:rFonts w:ascii="Arial" w:hAnsi="Arial" w:cs="Arial"/>
+          <w:i/>
+          <w:color w:val="8EAADB" w:themeColor="accent1" w:themeTint="99"/>
+          <w:sz w:val="24"/>
+        </w:rPr>
+        <w:t xml:space="preserve"> choix des outils logiciels pour la réalisation </w:t>
+      </w:r>
+      <w:r>
+        <w:rPr>
+          <w:rFonts w:ascii="Arial" w:hAnsi="Arial" w:cs="Arial"/>
+          <w:i/>
+          <w:color w:val="8EAADB" w:themeColor="accent1" w:themeTint="99"/>
+          <w:sz w:val="24"/>
+          <w:u w:val="single"/>
+        </w:rPr>
+        <w:t>et</w:t>
+      </w:r>
+      <w:r>
+        <w:rPr>
+          <w:rFonts w:ascii="Arial" w:hAnsi="Arial" w:cs="Arial"/>
+          <w:i/>
+          <w:color w:val="8EAADB" w:themeColor="accent1" w:themeTint="99"/>
+          <w:sz w:val="24"/>
+        </w:rPr>
+        <w:t xml:space="preserve"> l'utilisation</w:t>
+      </w:r>
+    </w:p>
+    <w:p>
+      <w:pPr>
+        <w:pStyle w:val="Retraitnormal1"/>
+        <w:numPr>
+          <w:ilvl w:val="0"/>
+          <w:numId w:val="9"/>
+        </w:numPr>
+        <w:rPr>
+          <w:rFonts w:ascii="Arial" w:hAnsi="Arial" w:cs="Arial"/>
+          <w:i/>
+          <w:color w:val="8EAADB" w:themeColor="accent1" w:themeTint="99"/>
+          <w:sz w:val="24"/>
+        </w:rPr>
+      </w:pPr>
+      <w:proofErr w:type="gramStart"/>
+      <w:r>
+        <w:rPr>
+          <w:rFonts w:ascii="Arial" w:hAnsi="Arial" w:cs="Arial"/>
+          <w:i/>
+          <w:color w:val="8EAADB" w:themeColor="accent1" w:themeTint="99"/>
+          <w:sz w:val="24"/>
+        </w:rPr>
+        <w:t>site</w:t>
+      </w:r>
+      <w:proofErr w:type="gramEnd"/>
+      <w:r>
+        <w:rPr>
+          <w:rFonts w:ascii="Arial" w:hAnsi="Arial" w:cs="Arial"/>
+          <w:i/>
+          <w:color w:val="8EAADB" w:themeColor="accent1" w:themeTint="99"/>
+          <w:sz w:val="24"/>
+        </w:rPr>
+        <w:t xml:space="preserve"> web: </w:t>
+      </w:r>
+      <w:r>
+        <w:rPr>
+          <w:rFonts w:ascii="Arial" w:hAnsi="Arial" w:cs="Arial"/>
+          <w:i/>
+          <w:color w:val="8EAADB" w:themeColor="accent1" w:themeTint="99"/>
+          <w:sz w:val="24"/>
+        </w:rPr>
+        <w:t>réaliser les maquettes avec un logiciel, décrire toutes les animations sur papier, définir les mots-clés, choisir une formule d'hébergement, définir la méthode de mise à jour, …</w:t>
+      </w:r>
+    </w:p>
+    <w:p>
+      <w:pPr>
+        <w:pStyle w:val="Retraitnormal1"/>
+        <w:numPr>
+          <w:ilvl w:val="0"/>
+          <w:numId w:val="4"/>
+        </w:numPr>
+        <w:rPr>
+          <w:rFonts w:ascii="Arial" w:hAnsi="Arial" w:cs="Arial"/>
+          <w:i/>
+          <w:color w:val="8EAADB" w:themeColor="accent1" w:themeTint="99"/>
+          <w:sz w:val="24"/>
+        </w:rPr>
+      </w:pPr>
+      <w:proofErr w:type="gramStart"/>
+      <w:r>
+        <w:rPr>
+          <w:rFonts w:ascii="Arial" w:hAnsi="Arial" w:cs="Arial"/>
+          <w:i/>
+          <w:color w:val="8EAADB" w:themeColor="accent1" w:themeTint="99"/>
+          <w:sz w:val="24"/>
+        </w:rPr>
+        <w:t>bases</w:t>
+      </w:r>
+      <w:proofErr w:type="gramEnd"/>
+      <w:r>
+        <w:rPr>
+          <w:rFonts w:ascii="Arial" w:hAnsi="Arial" w:cs="Arial"/>
+          <w:i/>
+          <w:color w:val="8EAADB" w:themeColor="accent1" w:themeTint="99"/>
+          <w:sz w:val="24"/>
+        </w:rPr>
+        <w:t xml:space="preserve"> de données: décrire le modèle relationnel, le contenu détaillé des tables (caractéristiques de chaque champs) et les requêtes.</w:t>
+      </w:r>
+    </w:p>
+    <w:p>
+      <w:pPr>
+        <w:pStyle w:val="Retraitnormal1"/>
+        <w:numPr>
+          <w:ilvl w:val="0"/>
+          <w:numId w:val="4"/>
+        </w:numPr>
+        <w:rPr>
+          <w:rFonts w:ascii="Arial" w:hAnsi="Arial" w:cs="Arial"/>
+          <w:i/>
+          <w:color w:val="8EAADB" w:themeColor="accent1" w:themeTint="99"/>
+          <w:sz w:val="24"/>
+        </w:rPr>
+      </w:pPr>
+      <w:proofErr w:type="gramStart"/>
+      <w:r>
+        <w:rPr>
+          <w:rFonts w:ascii="Arial" w:hAnsi="Arial" w:cs="Arial"/>
+          <w:i/>
+          <w:color w:val="8EAADB" w:themeColor="accent1" w:themeTint="99"/>
+          <w:sz w:val="24"/>
+        </w:rPr>
+        <w:t>programmation</w:t>
+      </w:r>
+      <w:proofErr w:type="gramEnd"/>
+      <w:r>
+        <w:rPr>
+          <w:rFonts w:ascii="Arial" w:hAnsi="Arial" w:cs="Arial"/>
+          <w:i/>
+          <w:color w:val="8EAADB" w:themeColor="accent1" w:themeTint="99"/>
+          <w:sz w:val="24"/>
+        </w:rPr>
+        <w:t xml:space="preserve"> et scripts: organigramme, architecture du programme, découpage modulaire, entrées-sorties des modules, pseudo-code</w:t>
+      </w:r>
+      <w:r>
+        <w:rPr>
+          <w:rFonts w:ascii="Arial" w:hAnsi="Arial" w:cs="Arial"/>
+          <w:i/>
+          <w:color w:val="8EAADB" w:themeColor="accent1" w:themeTint="99"/>
+          <w:sz w:val="24"/>
+        </w:rPr>
+        <w:t xml:space="preserve"> </w:t>
+      </w:r>
+      <w:r>
+        <w:rPr>
+          <w:rFonts w:ascii="Arial" w:hAnsi="Arial" w:cs="Arial"/>
+          <w:i/>
+          <w:color w:val="8EAADB" w:themeColor="accent1" w:themeTint="99"/>
+          <w:sz w:val="24"/>
+        </w:rPr>
+        <w:t>/</w:t>
+      </w:r>
+      <w:r>
+        <w:rPr>
+          <w:rFonts w:ascii="Arial" w:hAnsi="Arial" w:cs="Arial"/>
+          <w:i/>
+          <w:color w:val="8EAADB" w:themeColor="accent1" w:themeTint="99"/>
+          <w:sz w:val="24"/>
+        </w:rPr>
+        <w:t xml:space="preserve"> </w:t>
+      </w:r>
+      <w:r>
+        <w:rPr>
+          <w:rFonts w:ascii="Arial" w:hAnsi="Arial" w:cs="Arial"/>
+          <w:i/>
+          <w:color w:val="8EAADB" w:themeColor="accent1" w:themeTint="99"/>
+          <w:sz w:val="24"/>
+        </w:rPr>
+        <w:t>structogramme…</w:t>
+      </w:r>
+    </w:p>
+    <w:p>
+      <w:pPr>
+        <w:pStyle w:val="Retraitnormal1"/>
+        <w:numPr>
+          <w:ilvl w:val="0"/>
+          <w:numId w:val="0"/>
+        </w:numPr>
+        <w:ind w:left="720"/>
+        <w:rPr>
+          <w:rFonts w:ascii="Arial" w:hAnsi="Arial" w:cs="Arial"/>
+          <w:i/>
+          <w:sz w:val="24"/>
+        </w:rPr>
+      </w:pPr>
     </w:p>
     <w:p>
       <w:pPr>
@@ -3855,264 +4254,6 @@
         <w:ind w:left="360"/>
         <w:rPr>
           <w:rFonts w:ascii="Arial" w:hAnsi="Arial" w:cs="Arial"/>
-          <w:i/>
-          <w:color w:val="8EAADB" w:themeColor="accent1" w:themeTint="99"/>
-          <w:sz w:val="24"/>
-        </w:rPr>
-      </w:pPr>
-    </w:p>
-    <w:p>
-      <w:pPr>
-        <w:pStyle w:val="Retraitnormal1"/>
-        <w:numPr>
-          <w:ilvl w:val="0"/>
-          <w:numId w:val="9"/>
-        </w:numPr>
-        <w:rPr>
-          <w:rFonts w:ascii="Arial" w:hAnsi="Arial" w:cs="Arial"/>
-          <w:i/>
-          <w:color w:val="8EAADB" w:themeColor="accent1" w:themeTint="99"/>
-          <w:sz w:val="24"/>
-        </w:rPr>
-      </w:pPr>
-      <w:r>
-        <w:rPr>
-          <w:rFonts w:ascii="Arial" w:hAnsi="Arial" w:cs="Arial"/>
-          <w:i/>
-          <w:color w:val="8EAADB" w:themeColor="accent1" w:themeTint="99"/>
-          <w:sz w:val="24"/>
-        </w:rPr>
-        <w:t>le choix du matériel HW</w:t>
-      </w:r>
-    </w:p>
-    <w:p>
-      <w:pPr>
-        <w:pStyle w:val="Retraitnormal1"/>
-        <w:numPr>
-          <w:ilvl w:val="0"/>
-          <w:numId w:val="9"/>
-        </w:numPr>
-        <w:rPr>
-          <w:rFonts w:ascii="Arial" w:hAnsi="Arial" w:cs="Arial"/>
-          <w:i/>
-          <w:color w:val="8EAADB" w:themeColor="accent1" w:themeTint="99"/>
-          <w:sz w:val="24"/>
-        </w:rPr>
-      </w:pPr>
-      <w:r>
-        <w:rPr>
-          <w:rFonts w:ascii="Arial" w:hAnsi="Arial" w:cs="Arial"/>
-          <w:i/>
-          <w:color w:val="8EAADB" w:themeColor="accent1" w:themeTint="99"/>
-          <w:sz w:val="24"/>
-        </w:rPr>
-        <w:t xml:space="preserve">le choix des systèmes d'exploitation pour la réalisation </w:t>
-      </w:r>
-      <w:r>
-        <w:rPr>
-          <w:rFonts w:ascii="Arial" w:hAnsi="Arial" w:cs="Arial"/>
-          <w:i/>
-          <w:color w:val="8EAADB" w:themeColor="accent1" w:themeTint="99"/>
-          <w:sz w:val="24"/>
-          <w:u w:val="single"/>
-        </w:rPr>
-        <w:t>et</w:t>
-      </w:r>
-      <w:r>
-        <w:rPr>
-          <w:rFonts w:ascii="Arial" w:hAnsi="Arial" w:cs="Arial"/>
-          <w:i/>
-          <w:color w:val="8EAADB" w:themeColor="accent1" w:themeTint="99"/>
-          <w:sz w:val="24"/>
-        </w:rPr>
-        <w:t xml:space="preserve"> l'utilisation</w:t>
-      </w:r>
-    </w:p>
-    <w:p>
-      <w:pPr>
-        <w:pStyle w:val="Retraitnormal1"/>
-        <w:numPr>
-          <w:ilvl w:val="0"/>
-          <w:numId w:val="9"/>
-        </w:numPr>
-        <w:rPr>
-          <w:rFonts w:ascii="Arial" w:hAnsi="Arial" w:cs="Arial"/>
-          <w:i/>
-          <w:color w:val="8EAADB" w:themeColor="accent1" w:themeTint="99"/>
-          <w:sz w:val="24"/>
-        </w:rPr>
-      </w:pPr>
-      <w:r>
-        <w:rPr>
-          <w:rFonts w:ascii="Arial" w:hAnsi="Arial" w:cs="Arial"/>
-          <w:i/>
-          <w:color w:val="8EAADB" w:themeColor="accent1" w:themeTint="99"/>
-          <w:sz w:val="24"/>
-        </w:rPr>
-        <w:t xml:space="preserve">le choix des outils logiciels pour la réalisation </w:t>
-      </w:r>
-      <w:r>
-        <w:rPr>
-          <w:rFonts w:ascii="Arial" w:hAnsi="Arial" w:cs="Arial"/>
-          <w:i/>
-          <w:color w:val="8EAADB" w:themeColor="accent1" w:themeTint="99"/>
-          <w:sz w:val="24"/>
-          <w:u w:val="single"/>
-        </w:rPr>
-        <w:t>et</w:t>
-      </w:r>
-      <w:r>
-        <w:rPr>
-          <w:rFonts w:ascii="Arial" w:hAnsi="Arial" w:cs="Arial"/>
-          <w:i/>
-          <w:color w:val="8EAADB" w:themeColor="accent1" w:themeTint="99"/>
-          <w:sz w:val="24"/>
-        </w:rPr>
-        <w:t xml:space="preserve"> l'utilisation</w:t>
-      </w:r>
-    </w:p>
-    <w:p>
-      <w:pPr>
-        <w:pStyle w:val="Retraitnormal1"/>
-        <w:numPr>
-          <w:ilvl w:val="0"/>
-          <w:numId w:val="9"/>
-        </w:numPr>
-        <w:rPr>
-          <w:rFonts w:ascii="Arial" w:hAnsi="Arial" w:cs="Arial"/>
-          <w:i/>
-          <w:color w:val="8EAADB" w:themeColor="accent1" w:themeTint="99"/>
-          <w:sz w:val="24"/>
-        </w:rPr>
-      </w:pPr>
-      <w:r>
-        <w:rPr>
-          <w:rFonts w:ascii="Arial" w:hAnsi="Arial" w:cs="Arial"/>
-          <w:i/>
-          <w:color w:val="8EAADB" w:themeColor="accent1" w:themeTint="99"/>
-          <w:sz w:val="24"/>
-        </w:rPr>
-        <w:t xml:space="preserve">site web: </w:t>
-      </w:r>
-      <w:r>
-        <w:rPr>
-          <w:rFonts w:ascii="Arial" w:hAnsi="Arial" w:cs="Arial"/>
-          <w:i/>
-          <w:color w:val="8EAADB" w:themeColor="accent1" w:themeTint="99"/>
-          <w:sz w:val="24"/>
-        </w:rPr>
-        <w:t>réaliser les maquettes avec un logiciel, décrire toutes les animations sur papier, définir les mots-clés, choisir une formule d'hébergement, définir la méthode de mise à jour, …</w:t>
-      </w:r>
-    </w:p>
-    <w:p>
-      <w:pPr>
-        <w:pStyle w:val="Retraitnormal1"/>
-        <w:numPr>
-          <w:ilvl w:val="0"/>
-          <w:numId w:val="4"/>
-        </w:numPr>
-        <w:rPr>
-          <w:rFonts w:ascii="Arial" w:hAnsi="Arial" w:cs="Arial"/>
-          <w:i/>
-          <w:color w:val="8EAADB" w:themeColor="accent1" w:themeTint="99"/>
-          <w:sz w:val="24"/>
-        </w:rPr>
-      </w:pPr>
-      <w:r>
-        <w:rPr>
-          <w:rFonts w:ascii="Arial" w:hAnsi="Arial" w:cs="Arial"/>
-          <w:i/>
-          <w:color w:val="8EAADB" w:themeColor="accent1" w:themeTint="99"/>
-          <w:sz w:val="24"/>
-        </w:rPr>
-        <w:t>bases de données: décrire le modèle relationnel, le contenu détaillé des tables (caractéristiques de chaque champs) et les requêtes.</w:t>
-      </w:r>
-    </w:p>
-    <w:p>
-      <w:pPr>
-        <w:pStyle w:val="Retraitnormal1"/>
-        <w:numPr>
-          <w:ilvl w:val="0"/>
-          <w:numId w:val="4"/>
-        </w:numPr>
-        <w:rPr>
-          <w:rFonts w:ascii="Arial" w:hAnsi="Arial" w:cs="Arial"/>
-          <w:i/>
-          <w:color w:val="8EAADB" w:themeColor="accent1" w:themeTint="99"/>
-          <w:sz w:val="24"/>
-        </w:rPr>
-      </w:pPr>
-      <w:r>
-        <w:rPr>
-          <w:rFonts w:ascii="Arial" w:hAnsi="Arial" w:cs="Arial"/>
-          <w:i/>
-          <w:color w:val="8EAADB" w:themeColor="accent1" w:themeTint="99"/>
-          <w:sz w:val="24"/>
-        </w:rPr>
-        <w:t>programmation et scripts: organigramme, architecture du programme, découpage modulaire, entrées-sorties des modules, pseudo-code</w:t>
-      </w:r>
-      <w:r>
-        <w:rPr>
-          <w:rFonts w:ascii="Arial" w:hAnsi="Arial" w:cs="Arial"/>
-          <w:i/>
-          <w:color w:val="8EAADB" w:themeColor="accent1" w:themeTint="99"/>
-          <w:sz w:val="24"/>
-        </w:rPr>
-        <w:t xml:space="preserve"> </w:t>
-      </w:r>
-      <w:r>
-        <w:rPr>
-          <w:rFonts w:ascii="Arial" w:hAnsi="Arial" w:cs="Arial"/>
-          <w:i/>
-          <w:color w:val="8EAADB" w:themeColor="accent1" w:themeTint="99"/>
-          <w:sz w:val="24"/>
-        </w:rPr>
-        <w:t>/</w:t>
-      </w:r>
-      <w:r>
-        <w:rPr>
-          <w:rFonts w:ascii="Arial" w:hAnsi="Arial" w:cs="Arial"/>
-          <w:i/>
-          <w:color w:val="8EAADB" w:themeColor="accent1" w:themeTint="99"/>
-          <w:sz w:val="24"/>
-        </w:rPr>
-        <w:t xml:space="preserve"> </w:t>
-      </w:r>
-      <w:r>
-        <w:rPr>
-          <w:rFonts w:ascii="Arial" w:hAnsi="Arial" w:cs="Arial"/>
-          <w:i/>
-          <w:color w:val="8EAADB" w:themeColor="accent1" w:themeTint="99"/>
-          <w:sz w:val="24"/>
-        </w:rPr>
-        <w:t>structogramme…</w:t>
-      </w:r>
-    </w:p>
-    <w:p>
-      <w:pPr>
-        <w:pStyle w:val="Retraitnormal1"/>
-        <w:numPr>
-          <w:ilvl w:val="0"/>
-          <w:numId w:val="0"/>
-        </w:numPr>
-        <w:ind w:left="720"/>
-        <w:rPr>
-          <w:rFonts w:ascii="Arial" w:hAnsi="Arial" w:cs="Arial"/>
-          <w:i/>
-          <w:sz w:val="24"/>
-        </w:rPr>
-      </w:pPr>
-    </w:p>
-    <w:p>
-      <w:pPr>
-        <w:pStyle w:val="Retraitnormal1"/>
-        <w:numPr>
-          <w:ilvl w:val="0"/>
-          <w:numId w:val="0"/>
-        </w:numPr>
-        <w:ind w:left="360"/>
-        <w:rPr>
-          <w:rFonts w:ascii="Arial" w:hAnsi="Arial" w:cs="Arial"/>
           <w:b/>
           <w:bCs/>
           <w:i/>
@@ -4157,6 +4298,8 @@
       </w:r>
     </w:p>
     <w:p/>
+    <w:p/>
+    <w:p/>
     <w:p>
       <w:pPr>
         <w:pStyle w:val="Titre1"/>
@@ -4253,13 +4396,23 @@
           <w:color w:val="8EAADB" w:themeColor="accent1" w:themeTint="99"/>
         </w:rPr>
       </w:pPr>
-      <w:r>
-        <w:rPr>
-          <w:i/>
-          <w:iCs/>
-          <w:color w:val="8EAADB" w:themeColor="accent1" w:themeTint="99"/>
-        </w:rPr>
-        <w:t>les répertoires où le logiciel est installé</w:t>
+      <w:proofErr w:type="gramStart"/>
+      <w:r>
+        <w:rPr>
+          <w:i/>
+          <w:iCs/>
+          <w:color w:val="8EAADB" w:themeColor="accent1" w:themeTint="99"/>
+        </w:rPr>
+        <w:t>les</w:t>
+      </w:r>
+      <w:proofErr w:type="gramEnd"/>
+      <w:r>
+        <w:rPr>
+          <w:i/>
+          <w:iCs/>
+          <w:color w:val="8EAADB" w:themeColor="accent1" w:themeTint="99"/>
+        </w:rPr>
+        <w:t xml:space="preserve"> répertoires où le logiciel est installé</w:t>
       </w:r>
     </w:p>
     <w:p>
@@ -4279,13 +4432,24 @@
           <w:color w:val="8EAADB" w:themeColor="accent1" w:themeTint="99"/>
         </w:rPr>
       </w:pPr>
-      <w:r>
-        <w:rPr>
-          <w:i/>
-          <w:iCs/>
-          <w:color w:val="8EAADB" w:themeColor="accent1" w:themeTint="99"/>
-        </w:rPr>
-        <w:t>la liste de tous les fichiers et une rapide description de leur contenu (des noms qui parlent !)</w:t>
+      <w:proofErr w:type="gramStart"/>
+      <w:r>
+        <w:rPr>
+          <w:i/>
+          <w:iCs/>
+          <w:color w:val="8EAADB" w:themeColor="accent1" w:themeTint="99"/>
+        </w:rPr>
+        <w:lastRenderedPageBreak/>
+        <w:t>la</w:t>
+      </w:r>
+      <w:proofErr w:type="gramEnd"/>
+      <w:r>
+        <w:rPr>
+          <w:i/>
+          <w:iCs/>
+          <w:color w:val="8EAADB" w:themeColor="accent1" w:themeTint="99"/>
+        </w:rPr>
+        <w:t xml:space="preserve"> liste de tous les fichiers et une rapide description de leur contenu (des noms qui parlent !)</w:t>
       </w:r>
     </w:p>
     <w:p>
@@ -4305,13 +4469,23 @@
           <w:color w:val="8EAADB" w:themeColor="accent1" w:themeTint="99"/>
         </w:rPr>
       </w:pPr>
-      <w:r>
-        <w:rPr>
-          <w:i/>
-          <w:iCs/>
-          <w:color w:val="8EAADB" w:themeColor="accent1" w:themeTint="99"/>
-        </w:rPr>
-        <w:t>les versions des systèmes d'exploitation et des outils logiciels</w:t>
+      <w:proofErr w:type="gramStart"/>
+      <w:r>
+        <w:rPr>
+          <w:i/>
+          <w:iCs/>
+          <w:color w:val="8EAADB" w:themeColor="accent1" w:themeTint="99"/>
+        </w:rPr>
+        <w:t>les</w:t>
+      </w:r>
+      <w:proofErr w:type="gramEnd"/>
+      <w:r>
+        <w:rPr>
+          <w:i/>
+          <w:iCs/>
+          <w:color w:val="8EAADB" w:themeColor="accent1" w:themeTint="99"/>
+        </w:rPr>
+        <w:t xml:space="preserve"> versions des systèmes d'exploitation et des outils logiciels</w:t>
       </w:r>
     </w:p>
     <w:p>
@@ -4331,13 +4505,23 @@
           <w:color w:val="8EAADB" w:themeColor="accent1" w:themeTint="99"/>
         </w:rPr>
       </w:pPr>
-      <w:r>
-        <w:rPr>
-          <w:i/>
-          <w:iCs/>
-          <w:color w:val="8EAADB" w:themeColor="accent1" w:themeTint="99"/>
-        </w:rPr>
-        <w:t>la description exacte du matériel</w:t>
+      <w:proofErr w:type="gramStart"/>
+      <w:r>
+        <w:rPr>
+          <w:i/>
+          <w:iCs/>
+          <w:color w:val="8EAADB" w:themeColor="accent1" w:themeTint="99"/>
+        </w:rPr>
+        <w:t>la</w:t>
+      </w:r>
+      <w:proofErr w:type="gramEnd"/>
+      <w:r>
+        <w:rPr>
+          <w:i/>
+          <w:iCs/>
+          <w:color w:val="8EAADB" w:themeColor="accent1" w:themeTint="99"/>
+        </w:rPr>
+        <w:t xml:space="preserve"> description exacte du matériel</w:t>
       </w:r>
     </w:p>
     <w:p>
@@ -4357,13 +4541,23 @@
           <w:color w:val="8EAADB" w:themeColor="accent1" w:themeTint="99"/>
         </w:rPr>
       </w:pPr>
-      <w:r>
-        <w:rPr>
-          <w:i/>
-          <w:iCs/>
-          <w:color w:val="8EAADB" w:themeColor="accent1" w:themeTint="99"/>
-        </w:rPr>
-        <w:t>le numé</w:t>
+      <w:proofErr w:type="gramStart"/>
+      <w:r>
+        <w:rPr>
+          <w:i/>
+          <w:iCs/>
+          <w:color w:val="8EAADB" w:themeColor="accent1" w:themeTint="99"/>
+        </w:rPr>
+        <w:t>le</w:t>
+      </w:r>
+      <w:proofErr w:type="gramEnd"/>
+      <w:r>
+        <w:rPr>
+          <w:i/>
+          <w:iCs/>
+          <w:color w:val="8EAADB" w:themeColor="accent1" w:themeTint="99"/>
+        </w:rPr>
+        <w:t xml:space="preserve"> numé</w:t>
       </w:r>
       <w:r>
         <w:rPr>
@@ -4400,13 +4594,23 @@
           <w:u w:val="single"/>
         </w:rPr>
       </w:pPr>
-      <w:r>
-        <w:rPr>
-          <w:i/>
-          <w:iCs/>
-          <w:color w:val="8EAADB" w:themeColor="accent1" w:themeTint="99"/>
-        </w:rPr>
-        <w:t>programmation et scripts: librairies externes, dictionnaire des données, reconstruction du logiciel</w:t>
+      <w:proofErr w:type="gramStart"/>
+      <w:r>
+        <w:rPr>
+          <w:i/>
+          <w:iCs/>
+          <w:color w:val="8EAADB" w:themeColor="accent1" w:themeTint="99"/>
+        </w:rPr>
+        <w:t>programmation</w:t>
+      </w:r>
+      <w:proofErr w:type="gramEnd"/>
+      <w:r>
+        <w:rPr>
+          <w:i/>
+          <w:iCs/>
+          <w:color w:val="8EAADB" w:themeColor="accent1" w:themeTint="99"/>
+        </w:rPr>
+        <w:t xml:space="preserve"> et scripts: librairies externes, dictionnaire des données, reconstruction du logiciel</w:t>
       </w:r>
       <w:r>
         <w:rPr>
@@ -4538,8 +4742,17 @@
           <w:i/>
           <w:color w:val="8EAADB" w:themeColor="accent1" w:themeTint="99"/>
         </w:rPr>
-        <w:t>Pour chaque partie testée de votre projet, il faut décrire:</w:t>
-      </w:r>
+        <w:t xml:space="preserve">Pour chaque partie testée de votre projet, il faut </w:t>
+      </w:r>
+      <w:proofErr w:type="gramStart"/>
+      <w:r>
+        <w:rPr>
+          <w:i/>
+          <w:color w:val="8EAADB" w:themeColor="accent1" w:themeTint="99"/>
+        </w:rPr>
+        <w:t>décrire:</w:t>
+      </w:r>
+      <w:proofErr w:type="gramEnd"/>
     </w:p>
     <w:p>
       <w:pPr>
@@ -4563,12 +4776,21 @@
           <w:color w:val="8EAADB" w:themeColor="accent1" w:themeTint="99"/>
         </w:rPr>
       </w:pPr>
-      <w:r>
-        <w:rPr>
-          <w:i/>
-          <w:color w:val="8EAADB" w:themeColor="accent1" w:themeTint="99"/>
-        </w:rPr>
-        <w:t>les conditions exactes de chaque test</w:t>
+      <w:proofErr w:type="gramStart"/>
+      <w:r>
+        <w:rPr>
+          <w:i/>
+          <w:color w:val="8EAADB" w:themeColor="accent1" w:themeTint="99"/>
+        </w:rPr>
+        <w:t>les</w:t>
+      </w:r>
+      <w:proofErr w:type="gramEnd"/>
+      <w:r>
+        <w:rPr>
+          <w:i/>
+          <w:color w:val="8EAADB" w:themeColor="accent1" w:themeTint="99"/>
+        </w:rPr>
+        <w:t xml:space="preserve"> conditions exactes de chaque test</w:t>
       </w:r>
     </w:p>
     <w:p>
@@ -4582,12 +4804,21 @@
           <w:color w:val="8EAADB" w:themeColor="accent1" w:themeTint="99"/>
         </w:rPr>
       </w:pPr>
-      <w:r>
-        <w:rPr>
-          <w:i/>
-          <w:color w:val="8EAADB" w:themeColor="accent1" w:themeTint="99"/>
-        </w:rPr>
-        <w:t>les preuves de test (papier ou fichier)</w:t>
+      <w:proofErr w:type="gramStart"/>
+      <w:r>
+        <w:rPr>
+          <w:i/>
+          <w:color w:val="8EAADB" w:themeColor="accent1" w:themeTint="99"/>
+        </w:rPr>
+        <w:t>les</w:t>
+      </w:r>
+      <w:proofErr w:type="gramEnd"/>
+      <w:r>
+        <w:rPr>
+          <w:i/>
+          <w:color w:val="8EAADB" w:themeColor="accent1" w:themeTint="99"/>
+        </w:rPr>
+        <w:t xml:space="preserve"> preuves de test (papier ou fichier)</w:t>
       </w:r>
     </w:p>
     <w:p>
@@ -4601,12 +4832,21 @@
           <w:color w:val="8EAADB" w:themeColor="accent1" w:themeTint="99"/>
         </w:rPr>
       </w:pPr>
-      <w:r>
-        <w:rPr>
-          <w:i/>
-          <w:color w:val="8EAADB" w:themeColor="accent1" w:themeTint="99"/>
-        </w:rPr>
-        <w:t xml:space="preserve">tests sans preuve: fournir au moins une description </w:t>
+      <w:proofErr w:type="gramStart"/>
+      <w:r>
+        <w:rPr>
+          <w:i/>
+          <w:color w:val="8EAADB" w:themeColor="accent1" w:themeTint="99"/>
+        </w:rPr>
+        <w:t>tests</w:t>
+      </w:r>
+      <w:proofErr w:type="gramEnd"/>
+      <w:r>
+        <w:rPr>
+          <w:i/>
+          <w:color w:val="8EAADB" w:themeColor="accent1" w:themeTint="99"/>
+        </w:rPr>
+        <w:t xml:space="preserve"> sans preuve: fournir au moins une description </w:t>
       </w:r>
     </w:p>
     <w:p>
@@ -4625,7 +4865,6 @@
           <w:i w:val="0"/>
           <w:iCs/>
         </w:rPr>
-        <w:lastRenderedPageBreak/>
         <w:t xml:space="preserve">Erreurs </w:t>
       </w:r>
       <w:bookmarkEnd w:id="24"/>
@@ -4668,7 +4907,23 @@
           <w:i/>
           <w:color w:val="8EAADB" w:themeColor="accent1" w:themeTint="99"/>
         </w:rPr>
-        <w:t xml:space="preserve">S'il reste encore des erreurs: </w:t>
+        <w:t xml:space="preserve">S'il reste encore des </w:t>
+      </w:r>
+      <w:proofErr w:type="gramStart"/>
+      <w:r>
+        <w:rPr>
+          <w:i/>
+          <w:color w:val="8EAADB" w:themeColor="accent1" w:themeTint="99"/>
+        </w:rPr>
+        <w:t>erreurs:</w:t>
+      </w:r>
+      <w:proofErr w:type="gramEnd"/>
+      <w:r>
+        <w:rPr>
+          <w:i/>
+          <w:color w:val="8EAADB" w:themeColor="accent1" w:themeTint="99"/>
+        </w:rPr>
+        <w:t xml:space="preserve"> </w:t>
       </w:r>
     </w:p>
     <w:p>
@@ -4833,13 +5088,23 @@
           <w:color w:val="8EAADB" w:themeColor="accent1" w:themeTint="99"/>
         </w:rPr>
       </w:pPr>
+      <w:proofErr w:type="gramStart"/>
       <w:r>
         <w:rPr>
           <w:rFonts w:cs="Arial"/>
           <w:i/>
           <w:color w:val="8EAADB" w:themeColor="accent1" w:themeTint="99"/>
         </w:rPr>
-        <w:t>le rapport de projet</w:t>
+        <w:t>le</w:t>
+      </w:r>
+      <w:proofErr w:type="gramEnd"/>
+      <w:r>
+        <w:rPr>
+          <w:rFonts w:cs="Arial"/>
+          <w:i/>
+          <w:color w:val="8EAADB" w:themeColor="accent1" w:themeTint="99"/>
+        </w:rPr>
+        <w:t xml:space="preserve"> rapport de projet</w:t>
       </w:r>
     </w:p>
     <w:p>
@@ -4854,13 +5119,23 @@
           <w:color w:val="8EAADB" w:themeColor="accent1" w:themeTint="99"/>
         </w:rPr>
       </w:pPr>
+      <w:proofErr w:type="gramStart"/>
       <w:r>
         <w:rPr>
           <w:rFonts w:cs="Arial"/>
           <w:i/>
           <w:color w:val="8EAADB" w:themeColor="accent1" w:themeTint="99"/>
         </w:rPr>
-        <w:t>le manuel d'Installation (en annexe)</w:t>
+        <w:t>le</w:t>
+      </w:r>
+      <w:proofErr w:type="gramEnd"/>
+      <w:r>
+        <w:rPr>
+          <w:rFonts w:cs="Arial"/>
+          <w:i/>
+          <w:color w:val="8EAADB" w:themeColor="accent1" w:themeTint="99"/>
+        </w:rPr>
+        <w:t xml:space="preserve"> manuel d'Installation (en annexe)</w:t>
       </w:r>
     </w:p>
     <w:p>
@@ -4875,13 +5150,23 @@
           <w:color w:val="8EAADB" w:themeColor="accent1" w:themeTint="99"/>
         </w:rPr>
       </w:pPr>
+      <w:proofErr w:type="gramStart"/>
       <w:r>
         <w:rPr>
           <w:rFonts w:cs="Arial"/>
           <w:i/>
           <w:color w:val="8EAADB" w:themeColor="accent1" w:themeTint="99"/>
         </w:rPr>
-        <w:t>le manuel d'Utilisation avec des exemples graphiques (en annexe)</w:t>
+        <w:t>le</w:t>
+      </w:r>
+      <w:proofErr w:type="gramEnd"/>
+      <w:r>
+        <w:rPr>
+          <w:rFonts w:cs="Arial"/>
+          <w:i/>
+          <w:color w:val="8EAADB" w:themeColor="accent1" w:themeTint="99"/>
+        </w:rPr>
+        <w:t xml:space="preserve"> manuel d'Utilisation avec des exemples graphiques (en annexe)</w:t>
       </w:r>
     </w:p>
     <w:p>
@@ -4896,13 +5181,23 @@
           <w:color w:val="8EAADB" w:themeColor="accent1" w:themeTint="99"/>
         </w:rPr>
       </w:pPr>
+      <w:proofErr w:type="gramStart"/>
       <w:r>
         <w:rPr>
           <w:rFonts w:cs="Arial"/>
           <w:i/>
           <w:color w:val="8EAADB" w:themeColor="accent1" w:themeTint="99"/>
         </w:rPr>
-        <w:t>autres…</w:t>
+        <w:t>autres</w:t>
+      </w:r>
+      <w:proofErr w:type="gramEnd"/>
+      <w:r>
+        <w:rPr>
+          <w:rFonts w:cs="Arial"/>
+          <w:i/>
+          <w:color w:val="8EAADB" w:themeColor="accent1" w:themeTint="99"/>
+        </w:rPr>
+        <w:t>…</w:t>
       </w:r>
     </w:p>
     <w:p>
@@ -4974,8 +5269,19 @@
           <w:color w:val="8EAADB" w:themeColor="accent1" w:themeTint="99"/>
           <w:sz w:val="24"/>
         </w:rPr>
-        <w:t>Développez en tous cas les points suivants:</w:t>
-      </w:r>
+        <w:t xml:space="preserve">Développez en tous cas les points </w:t>
+      </w:r>
+      <w:proofErr w:type="gramStart"/>
+      <w:r>
+        <w:rPr>
+          <w:rFonts w:ascii="Arial" w:hAnsi="Arial" w:cs="Arial"/>
+          <w:i/>
+          <w:color w:val="8EAADB" w:themeColor="accent1" w:themeTint="99"/>
+          <w:sz w:val="24"/>
+        </w:rPr>
+        <w:t>suivants:</w:t>
+      </w:r>
+      <w:proofErr w:type="gramEnd"/>
     </w:p>
     <w:p>
       <w:pPr>
@@ -5032,6 +5338,7 @@
           <w:i/>
           <w:color w:val="8EAADB" w:themeColor="accent1" w:themeTint="99"/>
         </w:rPr>
+        <w:lastRenderedPageBreak/>
         <w:t>Points positifs / négatifs</w:t>
       </w:r>
     </w:p>
@@ -5191,7 +5498,23 @@
           <w:i/>
           <w:color w:val="8EAADB" w:themeColor="accent1" w:themeTint="99"/>
         </w:rPr>
-        <w:t xml:space="preserve"> (Titre, auteur, date), des sites Internet (URL) consultés, des articles (Revue, date, titre, auteur)… Et de toutes les aides externes (noms)   </w:t>
+        <w:t xml:space="preserve"> (Titre, auteur, date), des sites Internet (URL) consultés, des articles (Revue, date, titre, </w:t>
+      </w:r>
+      <w:proofErr w:type="gramStart"/>
+      <w:r>
+        <w:rPr>
+          <w:i/>
+          <w:color w:val="8EAADB" w:themeColor="accent1" w:themeTint="99"/>
+        </w:rPr>
+        <w:t>auteur)…</w:t>
+      </w:r>
+      <w:proofErr w:type="gramEnd"/>
+      <w:r>
+        <w:rPr>
+          <w:i/>
+          <w:color w:val="8EAADB" w:themeColor="accent1" w:themeTint="99"/>
+        </w:rPr>
+        <w:t xml:space="preserve"> Et de toutes les aides externes (noms)   </w:t>
       </w:r>
     </w:p>
     <w:p>
@@ -5357,12 +5680,21 @@
         <w:szCs w:val="16"/>
       </w:rPr>
     </w:pPr>
+    <w:proofErr w:type="gramStart"/>
     <w:r>
       <w:rPr>
         <w:sz w:val="16"/>
         <w:szCs w:val="16"/>
       </w:rPr>
-      <w:t>i-CQ VD Octobre 2010</w:t>
+      <w:t>i</w:t>
+    </w:r>
+    <w:proofErr w:type="gramEnd"/>
+    <w:r>
+      <w:rPr>
+        <w:sz w:val="16"/>
+        <w:szCs w:val="16"/>
+      </w:rPr>
+      <w:t>-CQ VD Octobre 2010</w:t>
     </w:r>
     <w:r>
       <w:rPr>

</xml_diff>